<commit_message>
Minor changes to "Reply to proof.docx".
</commit_message>
<xml_diff>
--- a/paper/Reply to proof.docx
+++ b/paper/Reply to proof.docx
@@ -50,7 +50,23 @@
           <w:sz w:val="24"/>
           <w:szCs w:val="24"/>
         </w:rPr>
-        <w:t xml:space="preserve"> and annotated in the attached PDF file</w:t>
+        <w:t xml:space="preserve"> and </w:t>
+      </w:r>
+      <w:r>
+        <w:rPr>
+          <w:rFonts w:ascii="Times New Roman" w:hAnsi="Times New Roman" w:cs="Times New Roman"/>
+          <w:sz w:val="24"/>
+          <w:szCs w:val="24"/>
+        </w:rPr>
+        <w:t xml:space="preserve">also </w:t>
+      </w:r>
+      <w:r>
+        <w:rPr>
+          <w:rFonts w:ascii="Times New Roman" w:hAnsi="Times New Roman" w:cs="Times New Roman"/>
+          <w:sz w:val="24"/>
+          <w:szCs w:val="24"/>
+        </w:rPr>
+        <w:t>annotated in the attached PDF file</w:t>
       </w:r>
       <w:r>
         <w:rPr>
@@ -174,7 +190,7 @@
     </w:p>
     <w:p>
       <w:pPr>
-        <w:pStyle w:val="a5"/>
+        <w:pStyle w:val="a4"/>
         <w:numPr>
           <w:ilvl w:val="0"/>
           <w:numId w:val="2"/>
@@ -192,12 +208,60 @@
           <w:sz w:val="24"/>
           <w:szCs w:val="24"/>
         </w:rPr>
-        <w:t>Please amend “new” to “additional”;</w:t>
-      </w:r>
-    </w:p>
-    <w:p>
-      <w:pPr>
-        <w:pStyle w:val="a5"/>
+        <w:t xml:space="preserve">In line 20 on page 1, </w:t>
+      </w:r>
+      <w:r>
+        <w:rPr>
+          <w:rFonts w:ascii="Times New Roman" w:hAnsi="Times New Roman" w:cs="Times New Roman"/>
+          <w:sz w:val="24"/>
+          <w:szCs w:val="24"/>
+        </w:rPr>
+        <w:t>please amend “</w:t>
+      </w:r>
+      <w:r>
+        <w:rPr>
+          <w:rFonts w:ascii="Times New Roman" w:hAnsi="Times New Roman" w:cs="Times New Roman"/>
+          <w:sz w:val="24"/>
+          <w:szCs w:val="24"/>
+        </w:rPr>
+        <w:t>we find five</w:t>
+      </w:r>
+      <w:r>
+        <w:rPr>
+          <w:rFonts w:ascii="Times New Roman" w:hAnsi="Times New Roman" w:cs="Times New Roman"/>
+          <w:sz w:val="24"/>
+          <w:szCs w:val="24"/>
+        </w:rPr>
+        <w:t xml:space="preserve"> phases” to “we find five </w:t>
+      </w:r>
+      <w:r>
+        <w:rPr>
+          <w:rFonts w:ascii="Times New Roman" w:hAnsi="Times New Roman" w:cs="Times New Roman"/>
+          <w:sz w:val="24"/>
+          <w:szCs w:val="24"/>
+        </w:rPr>
+        <w:t xml:space="preserve">additional </w:t>
+      </w:r>
+      <w:r>
+        <w:rPr>
+          <w:rFonts w:ascii="Times New Roman" w:hAnsi="Times New Roman" w:cs="Times New Roman"/>
+          <w:sz w:val="24"/>
+          <w:szCs w:val="24"/>
+        </w:rPr>
+        <w:t>phases”</w:t>
+      </w:r>
+      <w:r>
+        <w:rPr>
+          <w:rFonts w:ascii="Times New Roman" w:hAnsi="Times New Roman" w:cs="Times New Roman"/>
+          <w:sz w:val="24"/>
+          <w:szCs w:val="24"/>
+        </w:rPr>
+        <w:t>.</w:t>
+      </w:r>
+    </w:p>
+    <w:p>
+      <w:pPr>
+        <w:pStyle w:val="a4"/>
         <w:numPr>
           <w:ilvl w:val="0"/>
           <w:numId w:val="2"/>
@@ -215,12 +279,68 @@
           <w:sz w:val="24"/>
           <w:szCs w:val="24"/>
         </w:rPr>
-        <w:t>Thank you, it is correct;</w:t>
-      </w:r>
-    </w:p>
-    <w:p>
-      <w:pPr>
-        <w:pStyle w:val="a5"/>
+        <w:t>In caption of Fig.4</w:t>
+      </w:r>
+      <w:r>
+        <w:rPr>
+          <w:rFonts w:ascii="Times New Roman" w:hAnsi="Times New Roman" w:cs="Times New Roman"/>
+          <w:sz w:val="24"/>
+          <w:szCs w:val="24"/>
+        </w:rPr>
+        <w:t xml:space="preserve"> on page 5</w:t>
+      </w:r>
+      <w:r>
+        <w:rPr>
+          <w:rFonts w:ascii="Times New Roman" w:hAnsi="Times New Roman" w:cs="Times New Roman"/>
+          <w:sz w:val="24"/>
+          <w:szCs w:val="24"/>
+        </w:rPr>
+        <w:t>,</w:t>
+      </w:r>
+      <w:r>
+        <w:rPr>
+          <w:rFonts w:ascii="Times New Roman" w:hAnsi="Times New Roman" w:cs="Times New Roman"/>
+          <w:sz w:val="24"/>
+          <w:szCs w:val="24"/>
+        </w:rPr>
+        <w:t xml:space="preserve"> it is correct</w:t>
+      </w:r>
+      <w:r>
+        <w:rPr>
+          <w:rFonts w:ascii="Times New Roman" w:hAnsi="Times New Roman" w:cs="Times New Roman"/>
+          <w:sz w:val="24"/>
+          <w:szCs w:val="24"/>
+        </w:rPr>
+        <w:t xml:space="preserve">, both </w:t>
+      </w:r>
+      <w:r>
+        <w:rPr>
+          <w:rFonts w:ascii="Times New Roman" w:hAnsi="Times New Roman" w:cs="Times New Roman" w:hint="eastAsia"/>
+          <w:sz w:val="24"/>
+          <w:szCs w:val="24"/>
+        </w:rPr>
+        <w:t>(</w:t>
+      </w:r>
+      <w:r>
+        <w:rPr>
+          <w:rFonts w:ascii="Times New Roman" w:hAnsi="Times New Roman" w:cs="Times New Roman"/>
+          <w:sz w:val="24"/>
+          <w:szCs w:val="24"/>
+        </w:rPr>
+        <w:t>b) and (c) are the results of stripe A</w:t>
+      </w:r>
+      <w:r>
+        <w:rPr>
+          <w:rFonts w:ascii="Times New Roman" w:hAnsi="Times New Roman" w:cs="Times New Roman"/>
+          <w:sz w:val="24"/>
+          <w:szCs w:val="24"/>
+        </w:rPr>
+        <w:t>.</w:t>
+      </w:r>
+    </w:p>
+    <w:p>
+      <w:pPr>
+        <w:pStyle w:val="a4"/>
         <w:numPr>
           <w:ilvl w:val="0"/>
           <w:numId w:val="2"/>
@@ -238,12 +358,20 @@
           <w:sz w:val="24"/>
           <w:szCs w:val="24"/>
         </w:rPr>
-        <w:t>Please amend “BZ” to “Brillouin Zone (BZ)”;</w:t>
-      </w:r>
-    </w:p>
-    <w:p>
-      <w:pPr>
-        <w:pStyle w:val="a5"/>
+        <w:t>In line 384 on page 6, p</w:t>
+      </w:r>
+      <w:r>
+        <w:rPr>
+          <w:rFonts w:ascii="Times New Roman" w:hAnsi="Times New Roman" w:cs="Times New Roman"/>
+          <w:sz w:val="24"/>
+          <w:szCs w:val="24"/>
+        </w:rPr>
+        <w:t>lease amend “BZ” to “Brillouin Zone (BZ)”;</w:t>
+      </w:r>
+    </w:p>
+    <w:p>
+      <w:pPr>
+        <w:pStyle w:val="a4"/>
         <w:numPr>
           <w:ilvl w:val="0"/>
           <w:numId w:val="2"/>
@@ -261,7 +389,15 @@
           <w:sz w:val="24"/>
           <w:szCs w:val="24"/>
         </w:rPr>
-        <w:t xml:space="preserve">Sorry, we have not found the published version of Ref. [18] in any journals. There is only the </w:t>
+        <w:t xml:space="preserve">In references on page 12, </w:t>
+      </w:r>
+      <w:r>
+        <w:rPr>
+          <w:rFonts w:ascii="Times New Roman" w:hAnsi="Times New Roman" w:cs="Times New Roman"/>
+          <w:sz w:val="24"/>
+          <w:szCs w:val="24"/>
+        </w:rPr>
+        <w:t xml:space="preserve">we have not found the published version of Ref. [18] in any journals. There is only the </w:t>
       </w:r>
       <w:proofErr w:type="spellStart"/>
       <w:r>
@@ -292,7 +428,7 @@
     </w:p>
     <w:p>
       <w:pPr>
-        <w:pStyle w:val="a5"/>
+        <w:pStyle w:val="a4"/>
         <w:numPr>
           <w:ilvl w:val="0"/>
           <w:numId w:val="2"/>
@@ -310,7 +446,33 @@
           <w:sz w:val="24"/>
           <w:szCs w:val="24"/>
         </w:rPr>
-        <w:t>Thank you, it is correct.</w:t>
+        <w:t>In references on page 12</w:t>
+      </w:r>
+      <w:r>
+        <w:rPr>
+          <w:rFonts w:ascii="Times New Roman" w:hAnsi="Times New Roman" w:cs="Times New Roman"/>
+          <w:sz w:val="24"/>
+          <w:szCs w:val="24"/>
+        </w:rPr>
+        <w:t xml:space="preserve">, we have check that the Ref. [40] is correct and its form in the </w:t>
+      </w:r>
+      <w:proofErr w:type="spellStart"/>
+      <w:r>
+        <w:rPr>
+          <w:rFonts w:ascii="Times New Roman" w:hAnsi="Times New Roman" w:cs="Times New Roman"/>
+          <w:sz w:val="24"/>
+          <w:szCs w:val="24"/>
+        </w:rPr>
+        <w:t>BibTeX</w:t>
+      </w:r>
+      <w:proofErr w:type="spellEnd"/>
+      <w:r>
+        <w:rPr>
+          <w:rFonts w:ascii="Times New Roman" w:hAnsi="Times New Roman" w:cs="Times New Roman"/>
+          <w:sz w:val="24"/>
+          <w:szCs w:val="24"/>
+        </w:rPr>
+        <w:t xml:space="preserve"> file is also correct.</w:t>
       </w:r>
     </w:p>
     <w:p>
@@ -343,7 +505,7 @@
     </w:p>
     <w:p>
       <w:pPr>
-        <w:pStyle w:val="a5"/>
+        <w:pStyle w:val="a4"/>
         <w:numPr>
           <w:ilvl w:val="0"/>
           <w:numId w:val="3"/>
@@ -399,7 +561,7 @@
     </w:p>
     <w:p>
       <w:pPr>
-        <w:pStyle w:val="a5"/>
+        <w:pStyle w:val="a4"/>
         <w:ind w:left="420" w:firstLineChars="0" w:firstLine="0"/>
         <w:rPr>
           <w:rFonts w:ascii="Times New Roman" w:hAnsi="Times New Roman" w:cs="Times New Roman"/>
@@ -434,7 +596,7 @@
     </w:p>
     <w:p>
       <w:pPr>
-        <w:pStyle w:val="a5"/>
+        <w:pStyle w:val="a4"/>
         <w:ind w:left="420" w:firstLineChars="0" w:firstLine="0"/>
         <w:rPr>
           <w:rFonts w:ascii="Times New Roman" w:hAnsi="Times New Roman" w:cs="Times New Roman"/>
@@ -472,7 +634,7 @@
     </w:p>
     <w:p>
       <w:pPr>
-        <w:pStyle w:val="a5"/>
+        <w:pStyle w:val="a4"/>
         <w:ind w:left="420" w:firstLineChars="0" w:firstLine="0"/>
         <w:rPr>
           <w:rFonts w:ascii="Times New Roman" w:hAnsi="Times New Roman" w:cs="Times New Roman"/>
@@ -483,7 +645,7 @@
     </w:p>
     <w:p>
       <w:pPr>
-        <w:pStyle w:val="a5"/>
+        <w:pStyle w:val="a4"/>
         <w:numPr>
           <w:ilvl w:val="0"/>
           <w:numId w:val="3"/>
@@ -555,7 +717,7 @@
     </w:p>
     <w:p>
       <w:pPr>
-        <w:pStyle w:val="a5"/>
+        <w:pStyle w:val="a4"/>
         <w:ind w:left="420" w:firstLineChars="0" w:firstLine="0"/>
         <w:rPr>
           <w:rFonts w:ascii="Times New Roman" w:hAnsi="Times New Roman" w:cs="Times New Roman"/>
@@ -590,7 +752,7 @@
     </w:p>
     <w:p>
       <w:pPr>
-        <w:pStyle w:val="a5"/>
+        <w:pStyle w:val="a4"/>
         <w:ind w:left="420" w:firstLineChars="0" w:firstLine="0"/>
         <w:rPr>
           <w:rFonts w:ascii="Times New Roman" w:hAnsi="Times New Roman" w:cs="Times New Roman"/>
@@ -628,7 +790,7 @@
     </w:p>
     <w:p>
       <w:pPr>
-        <w:pStyle w:val="a5"/>
+        <w:pStyle w:val="a4"/>
         <w:ind w:left="420" w:firstLineChars="0" w:firstLine="0"/>
         <w:rPr>
           <w:rFonts w:ascii="Times New Roman" w:hAnsi="Times New Roman" w:cs="Times New Roman"/>
@@ -639,7 +801,7 @@
     </w:p>
     <w:p>
       <w:pPr>
-        <w:pStyle w:val="a5"/>
+        <w:pStyle w:val="a4"/>
         <w:numPr>
           <w:ilvl w:val="0"/>
           <w:numId w:val="3"/>
@@ -697,7 +859,7 @@
     </w:p>
     <w:p>
       <w:pPr>
-        <w:pStyle w:val="a5"/>
+        <w:pStyle w:val="a4"/>
         <w:ind w:left="420" w:firstLineChars="0" w:firstLine="0"/>
         <w:rPr>
           <w:rFonts w:ascii="Times New Roman" w:hAnsi="Times New Roman" w:cs="Times New Roman"/>
@@ -732,7 +894,7 @@
     </w:p>
     <w:p>
       <w:pPr>
-        <w:pStyle w:val="a5"/>
+        <w:pStyle w:val="a4"/>
         <w:ind w:left="420" w:firstLineChars="0" w:firstLine="0"/>
         <w:rPr>
           <w:rFonts w:ascii="Times New Roman" w:hAnsi="Times New Roman" w:cs="Times New Roman"/>
@@ -770,7 +932,7 @@
     </w:p>
     <w:p>
       <w:pPr>
-        <w:pStyle w:val="a5"/>
+        <w:pStyle w:val="a4"/>
         <w:ind w:left="420" w:firstLineChars="0" w:firstLine="0"/>
         <w:rPr>
           <w:rFonts w:ascii="Times New Roman" w:hAnsi="Times New Roman" w:cs="Times New Roman"/>
@@ -781,7 +943,7 @@
     </w:p>
     <w:p>
       <w:pPr>
-        <w:pStyle w:val="a5"/>
+        <w:pStyle w:val="a4"/>
         <w:numPr>
           <w:ilvl w:val="0"/>
           <w:numId w:val="3"/>
@@ -821,7 +983,7 @@
     </w:p>
     <w:p>
       <w:pPr>
-        <w:pStyle w:val="a5"/>
+        <w:pStyle w:val="a4"/>
         <w:ind w:left="420" w:firstLineChars="0" w:firstLine="0"/>
         <w:rPr>
           <w:rFonts w:ascii="Times New Roman" w:hAnsi="Times New Roman" w:cs="Times New Roman"/>
@@ -856,7 +1018,7 @@
     </w:p>
     <w:p>
       <w:pPr>
-        <w:pStyle w:val="a5"/>
+        <w:pStyle w:val="a4"/>
         <w:ind w:left="420" w:firstLineChars="0" w:firstLine="0"/>
         <w:rPr>
           <w:rFonts w:ascii="Times New Roman" w:hAnsi="Times New Roman" w:cs="Times New Roman"/>
@@ -894,7 +1056,7 @@
     </w:p>
     <w:p>
       <w:pPr>
-        <w:pStyle w:val="a5"/>
+        <w:pStyle w:val="a4"/>
         <w:ind w:left="420" w:firstLineChars="0" w:firstLine="0"/>
         <w:rPr>
           <w:rFonts w:ascii="Times New Roman" w:hAnsi="Times New Roman" w:cs="Times New Roman"/>
@@ -905,7 +1067,7 @@
     </w:p>
     <w:p>
       <w:pPr>
-        <w:pStyle w:val="a5"/>
+        <w:pStyle w:val="a4"/>
         <w:numPr>
           <w:ilvl w:val="0"/>
           <w:numId w:val="3"/>
@@ -1129,7 +1291,7 @@
     </w:p>
     <w:p>
       <w:pPr>
-        <w:pStyle w:val="a5"/>
+        <w:pStyle w:val="a4"/>
         <w:ind w:left="420" w:firstLineChars="0" w:firstLine="0"/>
         <w:rPr>
           <w:rFonts w:ascii="Times New Roman" w:hAnsi="Times New Roman" w:cs="Times New Roman"/>
@@ -1164,7 +1326,7 @@
     </w:p>
     <w:p>
       <w:pPr>
-        <w:pStyle w:val="a5"/>
+        <w:pStyle w:val="a4"/>
         <w:ind w:left="420" w:firstLineChars="0" w:firstLine="0"/>
         <w:rPr>
           <w:rStyle w:val="a3"/>
@@ -1179,6 +1341,7 @@
           <w:sz w:val="24"/>
           <w:szCs w:val="24"/>
         </w:rPr>
+        <w:lastRenderedPageBreak/>
         <w:t>URL</w:t>
       </w:r>
       <w:r>
@@ -1203,27 +1366,18 @@
     </w:p>
     <w:p>
       <w:pPr>
-        <w:pStyle w:val="a5"/>
-        <w:ind w:left="420" w:firstLineChars="0" w:firstLine="0"/>
-        <w:rPr>
-          <w:rFonts w:ascii="Times New Roman" w:hAnsi="Times New Roman" w:cs="Times New Roman"/>
-          <w:sz w:val="24"/>
-          <w:szCs w:val="24"/>
-        </w:rPr>
-      </w:pPr>
-    </w:p>
-    <w:p>
-      <w:pPr>
-        <w:rPr>
-          <w:rFonts w:ascii="Times New Roman" w:hAnsi="Times New Roman" w:cs="Times New Roman"/>
-          <w:sz w:val="24"/>
-          <w:szCs w:val="24"/>
-        </w:rPr>
-      </w:pPr>
-    </w:p>
-    <w:p>
-      <w:pPr>
-        <w:pStyle w:val="a5"/>
+        <w:rPr>
+          <w:rFonts w:ascii="Times New Roman" w:hAnsi="Times New Roman" w:cs="Times New Roman" w:hint="eastAsia"/>
+          <w:sz w:val="24"/>
+          <w:szCs w:val="24"/>
+        </w:rPr>
+      </w:pPr>
+      <w:bookmarkStart w:id="0" w:name="_GoBack"/>
+      <w:bookmarkEnd w:id="0"/>
+    </w:p>
+    <w:p>
+      <w:pPr>
+        <w:pStyle w:val="a4"/>
         <w:numPr>
           <w:ilvl w:val="0"/>
           <w:numId w:val="3"/>
@@ -1241,7 +1395,6 @@
           <w:sz w:val="24"/>
           <w:szCs w:val="24"/>
         </w:rPr>
-        <w:lastRenderedPageBreak/>
         <w:t xml:space="preserve">For Ref. [60], it should be “P. A. </w:t>
       </w:r>
       <w:proofErr w:type="spellStart"/>
@@ -1300,7 +1453,7 @@
     </w:p>
     <w:p>
       <w:pPr>
-        <w:pStyle w:val="a5"/>
+        <w:pStyle w:val="a4"/>
         <w:ind w:left="420" w:firstLineChars="0" w:firstLine="0"/>
         <w:rPr>
           <w:rFonts w:ascii="Times New Roman" w:hAnsi="Times New Roman" w:cs="Times New Roman"/>
@@ -1335,7 +1488,7 @@
     </w:p>
     <w:p>
       <w:pPr>
-        <w:pStyle w:val="a5"/>
+        <w:pStyle w:val="a4"/>
         <w:ind w:left="420" w:firstLineChars="0" w:firstLine="0"/>
         <w:rPr>
           <w:rStyle w:val="a3"/>
@@ -1383,7 +1536,7 @@
     </w:p>
     <w:p>
       <w:pPr>
-        <w:pStyle w:val="a5"/>
+        <w:pStyle w:val="a4"/>
         <w:ind w:firstLineChars="0" w:firstLine="0"/>
         <w:rPr>
           <w:rFonts w:ascii="Times New Roman" w:hAnsi="Times New Roman" w:cs="Times New Roman"/>
@@ -1404,7 +1557,7 @@
     </w:p>
     <w:p>
       <w:pPr>
-        <w:pStyle w:val="a5"/>
+        <w:pStyle w:val="a4"/>
         <w:ind w:firstLineChars="0" w:firstLine="0"/>
         <w:rPr>
           <w:rFonts w:ascii="Times New Roman" w:hAnsi="Times New Roman" w:cs="Times New Roman"/>
@@ -1416,7 +1569,7 @@
     </w:p>
     <w:p>
       <w:pPr>
-        <w:pStyle w:val="a5"/>
+        <w:pStyle w:val="a4"/>
         <w:numPr>
           <w:ilvl w:val="0"/>
           <w:numId w:val="4"/>
@@ -1428,20 +1581,50 @@
           <w:szCs w:val="24"/>
         </w:rPr>
       </w:pPr>
-      <w:bookmarkStart w:id="0" w:name="_GoBack"/>
-      <w:bookmarkEnd w:id="0"/>
-      <w:r>
-        <w:rPr>
-          <w:rFonts w:ascii="Times New Roman" w:hAnsi="Times New Roman" w:cs="Times New Roman"/>
-          <w:sz w:val="24"/>
-          <w:szCs w:val="24"/>
-        </w:rPr>
-        <w:t>In line 20 in page 1, please amend “we find five phases” to “we find five additional phases”;</w:t>
-      </w:r>
-    </w:p>
-    <w:p>
-      <w:pPr>
-        <w:pStyle w:val="a5"/>
+      <w:r>
+        <w:rPr>
+          <w:rFonts w:ascii="Times New Roman" w:hAnsi="Times New Roman" w:cs="Times New Roman"/>
+          <w:sz w:val="24"/>
+          <w:szCs w:val="24"/>
+        </w:rPr>
+        <w:t>In line</w:t>
+      </w:r>
+      <w:r>
+        <w:rPr>
+          <w:rFonts w:ascii="Times New Roman" w:hAnsi="Times New Roman" w:cs="Times New Roman"/>
+          <w:sz w:val="24"/>
+          <w:szCs w:val="24"/>
+        </w:rPr>
+        <w:t xml:space="preserve"> </w:t>
+      </w:r>
+      <w:r>
+        <w:rPr>
+          <w:rFonts w:ascii="Times New Roman" w:hAnsi="Times New Roman" w:cs="Times New Roman"/>
+          <w:sz w:val="24"/>
+          <w:szCs w:val="24"/>
+        </w:rPr>
+        <w:t xml:space="preserve">158 </w:t>
+      </w:r>
+      <w:r>
+        <w:rPr>
+          <w:rFonts w:ascii="Times New Roman" w:hAnsi="Times New Roman" w:cs="Times New Roman"/>
+          <w:sz w:val="24"/>
+          <w:szCs w:val="24"/>
+        </w:rPr>
+        <w:t>on</w:t>
+      </w:r>
+      <w:r>
+        <w:rPr>
+          <w:rFonts w:ascii="Times New Roman" w:hAnsi="Times New Roman" w:cs="Times New Roman"/>
+          <w:sz w:val="24"/>
+          <w:szCs w:val="24"/>
+        </w:rPr>
+        <w:t xml:space="preserve"> page 2, please amend “its dual phases” to “its dual phase”;</w:t>
+      </w:r>
+    </w:p>
+    <w:p>
+      <w:pPr>
+        <w:pStyle w:val="a4"/>
         <w:numPr>
           <w:ilvl w:val="0"/>
           <w:numId w:val="4"/>
@@ -1475,12 +1658,20 @@
           <w:sz w:val="24"/>
           <w:szCs w:val="24"/>
         </w:rPr>
-        <w:t>158 in page 2, please amend “its dual phases” to “its dual phase”;</w:t>
-      </w:r>
-    </w:p>
-    <w:p>
-      <w:pPr>
-        <w:pStyle w:val="a5"/>
+        <w:t>163 on</w:t>
+      </w:r>
+      <w:r>
+        <w:rPr>
+          <w:rFonts w:ascii="Times New Roman" w:hAnsi="Times New Roman" w:cs="Times New Roman"/>
+          <w:sz w:val="24"/>
+          <w:szCs w:val="24"/>
+        </w:rPr>
+        <w:t xml:space="preserve"> page 2, please amend “we find five phases” to “we find five additional phases”;</w:t>
+      </w:r>
+    </w:p>
+    <w:p>
+      <w:pPr>
+        <w:pStyle w:val="a4"/>
         <w:numPr>
           <w:ilvl w:val="0"/>
           <w:numId w:val="4"/>
@@ -1498,28 +1689,20 @@
           <w:sz w:val="24"/>
           <w:szCs w:val="24"/>
         </w:rPr>
-        <w:t>In line</w:t>
-      </w:r>
-      <w:r>
-        <w:rPr>
-          <w:rFonts w:ascii="Times New Roman" w:hAnsi="Times New Roman" w:cs="Times New Roman"/>
-          <w:sz w:val="24"/>
-          <w:szCs w:val="24"/>
-        </w:rPr>
-        <w:t xml:space="preserve"> </w:t>
-      </w:r>
-      <w:r>
-        <w:rPr>
-          <w:rFonts w:ascii="Times New Roman" w:hAnsi="Times New Roman" w:cs="Times New Roman"/>
-          <w:sz w:val="24"/>
-          <w:szCs w:val="24"/>
-        </w:rPr>
-        <w:t>163 in page 2, please amend “we find five phases” to “we find five additional phases”;</w:t>
-      </w:r>
-    </w:p>
-    <w:p>
-      <w:pPr>
-        <w:pStyle w:val="a5"/>
+        <w:t>In line 210 on</w:t>
+      </w:r>
+      <w:r>
+        <w:rPr>
+          <w:rFonts w:ascii="Times New Roman" w:hAnsi="Times New Roman" w:cs="Times New Roman"/>
+          <w:sz w:val="24"/>
+          <w:szCs w:val="24"/>
+        </w:rPr>
+        <w:t xml:space="preserve"> page 3, please amend “its” to “their”;</w:t>
+      </w:r>
+    </w:p>
+    <w:p>
+      <w:pPr>
+        <w:pStyle w:val="a4"/>
         <w:numPr>
           <w:ilvl w:val="0"/>
           <w:numId w:val="4"/>
@@ -1537,12 +1720,20 @@
           <w:sz w:val="24"/>
           <w:szCs w:val="24"/>
         </w:rPr>
-        <w:t>In line 210 in page 3, please amend “its” to “their”;</w:t>
-      </w:r>
-    </w:p>
-    <w:p>
-      <w:pPr>
-        <w:pStyle w:val="a5"/>
+        <w:t>In line 234 on</w:t>
+      </w:r>
+      <w:r>
+        <w:rPr>
+          <w:rFonts w:ascii="Times New Roman" w:hAnsi="Times New Roman" w:cs="Times New Roman"/>
+          <w:sz w:val="24"/>
+          <w:szCs w:val="24"/>
+        </w:rPr>
+        <w:t xml:space="preserve"> page 3, please delete “so”;</w:t>
+      </w:r>
+    </w:p>
+    <w:p>
+      <w:pPr>
+        <w:pStyle w:val="a4"/>
         <w:numPr>
           <w:ilvl w:val="0"/>
           <w:numId w:val="4"/>
@@ -1560,12 +1751,20 @@
           <w:sz w:val="24"/>
           <w:szCs w:val="24"/>
         </w:rPr>
-        <w:t>In line 234 in page 3, please delete “so”;</w:t>
-      </w:r>
-    </w:p>
-    <w:p>
-      <w:pPr>
-        <w:pStyle w:val="a5"/>
+        <w:t>In line 271 on</w:t>
+      </w:r>
+      <w:r>
+        <w:rPr>
+          <w:rFonts w:ascii="Times New Roman" w:hAnsi="Times New Roman" w:cs="Times New Roman"/>
+          <w:sz w:val="24"/>
+          <w:szCs w:val="24"/>
+        </w:rPr>
+        <w:t xml:space="preserve"> page 4, please delete “as”;</w:t>
+      </w:r>
+    </w:p>
+    <w:p>
+      <w:pPr>
+        <w:pStyle w:val="a4"/>
         <w:numPr>
           <w:ilvl w:val="0"/>
           <w:numId w:val="4"/>
@@ -1583,12 +1782,20 @@
           <w:sz w:val="24"/>
           <w:szCs w:val="24"/>
         </w:rPr>
-        <w:t>In line 271 in page 4, please delete “as”;</w:t>
-      </w:r>
-    </w:p>
-    <w:p>
-      <w:pPr>
-        <w:pStyle w:val="a5"/>
+        <w:t>In line 294 on</w:t>
+      </w:r>
+      <w:r>
+        <w:rPr>
+          <w:rFonts w:ascii="Times New Roman" w:hAnsi="Times New Roman" w:cs="Times New Roman"/>
+          <w:sz w:val="24"/>
+          <w:szCs w:val="24"/>
+        </w:rPr>
+        <w:t xml:space="preserve"> page 5, please delete “as”;</w:t>
+      </w:r>
+    </w:p>
+    <w:p>
+      <w:pPr>
+        <w:pStyle w:val="a4"/>
         <w:numPr>
           <w:ilvl w:val="0"/>
           <w:numId w:val="4"/>
@@ -1606,12 +1813,20 @@
           <w:sz w:val="24"/>
           <w:szCs w:val="24"/>
         </w:rPr>
-        <w:t>In line 294 in page 5, please delete “as”;</w:t>
-      </w:r>
-    </w:p>
-    <w:p>
-      <w:pPr>
-        <w:pStyle w:val="a5"/>
+        <w:t>In line 337 on</w:t>
+      </w:r>
+      <w:r>
+        <w:rPr>
+          <w:rFonts w:ascii="Times New Roman" w:hAnsi="Times New Roman" w:cs="Times New Roman"/>
+          <w:sz w:val="24"/>
+          <w:szCs w:val="24"/>
+        </w:rPr>
+        <w:t xml:space="preserve"> page 6, please delete “as”;</w:t>
+      </w:r>
+    </w:p>
+    <w:p>
+      <w:pPr>
+        <w:pStyle w:val="a4"/>
         <w:numPr>
           <w:ilvl w:val="0"/>
           <w:numId w:val="4"/>
@@ -1629,12 +1844,20 @@
           <w:sz w:val="24"/>
           <w:szCs w:val="24"/>
         </w:rPr>
-        <w:t>In line 337 in page 6, please delete “as”;</w:t>
-      </w:r>
-    </w:p>
-    <w:p>
-      <w:pPr>
-        <w:pStyle w:val="a5"/>
+        <w:t>In line 338 on</w:t>
+      </w:r>
+      <w:r>
+        <w:rPr>
+          <w:rFonts w:ascii="Times New Roman" w:hAnsi="Times New Roman" w:cs="Times New Roman"/>
+          <w:sz w:val="24"/>
+          <w:szCs w:val="24"/>
+        </w:rPr>
+        <w:t xml:space="preserve"> page 6, please delete extra “[” and “]” around Ref. [64];</w:t>
+      </w:r>
+    </w:p>
+    <w:p>
+      <w:pPr>
+        <w:pStyle w:val="a4"/>
         <w:numPr>
           <w:ilvl w:val="0"/>
           <w:numId w:val="4"/>
@@ -1652,12 +1875,20 @@
           <w:sz w:val="24"/>
           <w:szCs w:val="24"/>
         </w:rPr>
-        <w:t>In line 338 in page 6, please delete extra “[” and “]” around Ref. [64];</w:t>
-      </w:r>
-    </w:p>
-    <w:p>
-      <w:pPr>
-        <w:pStyle w:val="a5"/>
+        <w:t>In line 460 on</w:t>
+      </w:r>
+      <w:r>
+        <w:rPr>
+          <w:rFonts w:ascii="Times New Roman" w:hAnsi="Times New Roman" w:cs="Times New Roman"/>
+          <w:sz w:val="24"/>
+          <w:szCs w:val="24"/>
+        </w:rPr>
+        <w:t xml:space="preserve"> page 7, please amend “the third dimension” to “three-dimensional space”;</w:t>
+      </w:r>
+    </w:p>
+    <w:p>
+      <w:pPr>
+        <w:pStyle w:val="a4"/>
         <w:numPr>
           <w:ilvl w:val="0"/>
           <w:numId w:val="4"/>
@@ -1675,12 +1906,52 @@
           <w:sz w:val="24"/>
           <w:szCs w:val="24"/>
         </w:rPr>
-        <w:t>In line 384 in page 6, please amend “BZ” to “Brillouin Zone (BZ)”;</w:t>
-      </w:r>
-    </w:p>
-    <w:p>
-      <w:pPr>
-        <w:pStyle w:val="a5"/>
+        <w:t xml:space="preserve"> </w:t>
+      </w:r>
+      <w:r>
+        <w:rPr>
+          <w:rFonts w:ascii="Times New Roman" w:hAnsi="Times New Roman" w:cs="Times New Roman"/>
+          <w:sz w:val="24"/>
+          <w:szCs w:val="24"/>
+        </w:rPr>
+        <w:t xml:space="preserve">In </w:t>
+      </w:r>
+      <w:r>
+        <w:rPr>
+          <w:rFonts w:ascii="Times New Roman" w:hAnsi="Times New Roman" w:cs="Times New Roman"/>
+          <w:sz w:val="24"/>
+          <w:szCs w:val="24"/>
+        </w:rPr>
+        <w:t xml:space="preserve">the second line of </w:t>
+      </w:r>
+      <w:r>
+        <w:rPr>
+          <w:rFonts w:ascii="Times New Roman" w:hAnsi="Times New Roman" w:cs="Times New Roman"/>
+          <w:sz w:val="24"/>
+          <w:szCs w:val="24"/>
+        </w:rPr>
+        <w:t>the caption of Fig. 8 on</w:t>
+      </w:r>
+      <w:r>
+        <w:rPr>
+          <w:rFonts w:ascii="Times New Roman" w:hAnsi="Times New Roman" w:cs="Times New Roman"/>
+          <w:sz w:val="24"/>
+          <w:szCs w:val="24"/>
+        </w:rPr>
+        <w:t xml:space="preserve"> page 8, </w:t>
+      </w:r>
+      <w:r>
+        <w:rPr>
+          <w:rFonts w:ascii="Times New Roman" w:hAnsi="Times New Roman" w:cs="Times New Roman"/>
+          <w:sz w:val="24"/>
+          <w:szCs w:val="24"/>
+        </w:rPr>
+        <w:t>please amend “conditions” to “condition”;</w:t>
+      </w:r>
+    </w:p>
+    <w:p>
+      <w:pPr>
+        <w:pStyle w:val="a4"/>
         <w:numPr>
           <w:ilvl w:val="0"/>
           <w:numId w:val="4"/>
@@ -1698,12 +1969,28 @@
           <w:sz w:val="24"/>
           <w:szCs w:val="24"/>
         </w:rPr>
-        <w:t>In line 460 in page 7, please amend “the third dimension” to “three-dimensional space”;</w:t>
-      </w:r>
-    </w:p>
-    <w:p>
-      <w:pPr>
-        <w:pStyle w:val="a5"/>
+        <w:t xml:space="preserve"> </w:t>
+      </w:r>
+      <w:r>
+        <w:rPr>
+          <w:rFonts w:ascii="Times New Roman" w:hAnsi="Times New Roman" w:cs="Times New Roman"/>
+          <w:sz w:val="24"/>
+          <w:szCs w:val="24"/>
+        </w:rPr>
+        <w:t>In line 572 on</w:t>
+      </w:r>
+      <w:r>
+        <w:rPr>
+          <w:rFonts w:ascii="Times New Roman" w:hAnsi="Times New Roman" w:cs="Times New Roman"/>
+          <w:sz w:val="24"/>
+          <w:szCs w:val="24"/>
+        </w:rPr>
+        <w:t xml:space="preserve"> page 9, please amend “five phases” to “five addition phases”;</w:t>
+      </w:r>
+    </w:p>
+    <w:p>
+      <w:pPr>
+        <w:pStyle w:val="a4"/>
         <w:numPr>
           <w:ilvl w:val="0"/>
           <w:numId w:val="4"/>
@@ -1721,77 +2008,23 @@
           <w:sz w:val="24"/>
           <w:szCs w:val="24"/>
         </w:rPr>
-        <w:t xml:space="preserve">In </w:t>
-      </w:r>
-      <w:r>
-        <w:rPr>
-          <w:rFonts w:ascii="Times New Roman" w:hAnsi="Times New Roman" w:cs="Times New Roman"/>
-          <w:sz w:val="24"/>
-          <w:szCs w:val="24"/>
-        </w:rPr>
-        <w:t xml:space="preserve">the second line of </w:t>
-      </w:r>
-      <w:r>
-        <w:rPr>
-          <w:rFonts w:ascii="Times New Roman" w:hAnsi="Times New Roman" w:cs="Times New Roman"/>
-          <w:sz w:val="24"/>
-          <w:szCs w:val="24"/>
-        </w:rPr>
-        <w:t xml:space="preserve">the caption of Fig. 8 in page 8, </w:t>
-      </w:r>
-      <w:r>
-        <w:rPr>
-          <w:rFonts w:ascii="Times New Roman" w:hAnsi="Times New Roman" w:cs="Times New Roman"/>
-          <w:sz w:val="24"/>
-          <w:szCs w:val="24"/>
-        </w:rPr>
-        <w:t>please amend “conditions” to “condition”;</w:t>
-      </w:r>
-    </w:p>
-    <w:p>
-      <w:pPr>
-        <w:pStyle w:val="a5"/>
-        <w:numPr>
-          <w:ilvl w:val="0"/>
-          <w:numId w:val="4"/>
-        </w:numPr>
-        <w:ind w:firstLineChars="0"/>
-        <w:rPr>
-          <w:rFonts w:ascii="Times New Roman" w:hAnsi="Times New Roman" w:cs="Times New Roman"/>
-          <w:sz w:val="24"/>
-          <w:szCs w:val="24"/>
-        </w:rPr>
-      </w:pPr>
-      <w:r>
-        <w:rPr>
-          <w:rFonts w:ascii="Times New Roman" w:hAnsi="Times New Roman" w:cs="Times New Roman"/>
-          <w:sz w:val="24"/>
-          <w:szCs w:val="24"/>
-        </w:rPr>
-        <w:t>In line 572 in page 9, please amend “five phases” to “five addition phases”;</w:t>
-      </w:r>
-    </w:p>
-    <w:p>
-      <w:pPr>
-        <w:pStyle w:val="a5"/>
-        <w:numPr>
-          <w:ilvl w:val="0"/>
-          <w:numId w:val="4"/>
-        </w:numPr>
-        <w:ind w:firstLineChars="0"/>
-        <w:rPr>
-          <w:rFonts w:ascii="Times New Roman" w:hAnsi="Times New Roman" w:cs="Times New Roman"/>
-          <w:sz w:val="24"/>
-          <w:szCs w:val="24"/>
-        </w:rPr>
-      </w:pPr>
-      <w:r>
-        <w:rPr>
-          <w:rFonts w:ascii="Times New Roman" w:hAnsi="Times New Roman" w:cs="Times New Roman"/>
-          <w:sz w:val="24"/>
-          <w:szCs w:val="24"/>
-        </w:rPr>
-        <w:t>In line 627 in page 10, please amend “conditions” to “condition”.</w:t>
+        <w:t xml:space="preserve"> </w:t>
+      </w:r>
+      <w:r>
+        <w:rPr>
+          <w:rFonts w:ascii="Times New Roman" w:hAnsi="Times New Roman" w:cs="Times New Roman"/>
+          <w:sz w:val="24"/>
+          <w:szCs w:val="24"/>
+        </w:rPr>
+        <w:t>In line 627 on</w:t>
+      </w:r>
+      <w:r>
+        <w:rPr>
+          <w:rFonts w:ascii="Times New Roman" w:hAnsi="Times New Roman" w:cs="Times New Roman"/>
+          <w:sz w:val="24"/>
+          <w:szCs w:val="24"/>
+        </w:rPr>
+        <w:t xml:space="preserve"> page 10, please amend “conditions” to “condition”.</w:t>
       </w:r>
     </w:p>
     <w:sectPr>
@@ -2329,7 +2562,6 @@
     <w:lsdException w:name="HTML Sample" w:semiHidden="1" w:unhideWhenUsed="1"/>
     <w:lsdException w:name="HTML Typewriter" w:semiHidden="1" w:unhideWhenUsed="1"/>
     <w:lsdException w:name="HTML Variable" w:semiHidden="1" w:unhideWhenUsed="1"/>
-    <w:lsdException w:name="Normal Table" w:semiHidden="1" w:unhideWhenUsed="1"/>
     <w:lsdException w:name="annotation subject" w:semiHidden="1" w:unhideWhenUsed="1"/>
     <w:lsdException w:name="No List" w:semiHidden="1" w:unhideWhenUsed="1"/>
     <w:lsdException w:name="Outline List 1" w:semiHidden="1" w:unhideWhenUsed="1"/>
@@ -2373,10 +2605,8 @@
     <w:lsdException w:name="Table Elegant" w:semiHidden="1" w:unhideWhenUsed="1"/>
     <w:lsdException w:name="Table Professional" w:semiHidden="1" w:unhideWhenUsed="1"/>
     <w:lsdException w:name="Table Subtle 1" w:semiHidden="1" w:unhideWhenUsed="1"/>
-    <w:lsdException w:name="Table Subtle 2" w:semiHidden="1" w:unhideWhenUsed="1"/>
     <w:lsdException w:name="Table Web 1" w:semiHidden="1" w:unhideWhenUsed="1"/>
     <w:lsdException w:name="Table Web 2" w:semiHidden="1" w:unhideWhenUsed="1"/>
-    <w:lsdException w:name="Table Web 3" w:semiHidden="1" w:unhideWhenUsed="1"/>
     <w:lsdException w:name="Balloon Text" w:semiHidden="1" w:unhideWhenUsed="1"/>
     <w:lsdException w:name="Table Grid" w:uiPriority="39"/>
     <w:lsdException w:name="Table Theme" w:semiHidden="1" w:unhideWhenUsed="1"/>
@@ -2647,8 +2877,8 @@
       <w:u w:val="single"/>
     </w:rPr>
   </w:style>
-  <w:style w:type="character" w:styleId="a4">
-    <w:name w:val="Unresolved Mention"/>
+  <w:style w:type="character" w:customStyle="1" w:styleId="1">
+    <w:name w:val="未处理的提及1"/>
     <w:basedOn w:val="a0"/>
     <w:uiPriority w:val="99"/>
     <w:semiHidden/>
@@ -2659,7 +2889,7 @@
       <w:shd w:val="clear" w:color="auto" w:fill="E1DFDD"/>
     </w:rPr>
   </w:style>
-  <w:style w:type="paragraph" w:styleId="a5">
+  <w:style w:type="paragraph" w:styleId="a4">
     <w:name w:val="List Paragraph"/>
     <w:basedOn w:val="a"/>
     <w:uiPriority w:val="34"/>
@@ -2669,10 +2899,10 @@
       <w:ind w:firstLineChars="200" w:firstLine="420"/>
     </w:pPr>
   </w:style>
-  <w:style w:type="paragraph" w:styleId="a6">
+  <w:style w:type="paragraph" w:styleId="a5">
     <w:name w:val="header"/>
     <w:basedOn w:val="a"/>
-    <w:link w:val="a7"/>
+    <w:link w:val="a6"/>
     <w:uiPriority w:val="99"/>
     <w:unhideWhenUsed/>
     <w:rsid w:val="00D958A2"/>
@@ -2692,10 +2922,10 @@
       <w:szCs w:val="18"/>
     </w:rPr>
   </w:style>
-  <w:style w:type="character" w:customStyle="1" w:styleId="a7">
+  <w:style w:type="character" w:customStyle="1" w:styleId="a6">
     <w:name w:val="页眉 字符"/>
     <w:basedOn w:val="a0"/>
-    <w:link w:val="a6"/>
+    <w:link w:val="a5"/>
     <w:uiPriority w:val="99"/>
     <w:rsid w:val="00D958A2"/>
     <w:rPr>
@@ -2703,10 +2933,10 @@
       <w:szCs w:val="18"/>
     </w:rPr>
   </w:style>
-  <w:style w:type="paragraph" w:styleId="a8">
+  <w:style w:type="paragraph" w:styleId="a7">
     <w:name w:val="footer"/>
     <w:basedOn w:val="a"/>
-    <w:link w:val="a9"/>
+    <w:link w:val="a8"/>
     <w:uiPriority w:val="99"/>
     <w:unhideWhenUsed/>
     <w:rsid w:val="00D958A2"/>
@@ -2723,10 +2953,10 @@
       <w:szCs w:val="18"/>
     </w:rPr>
   </w:style>
-  <w:style w:type="character" w:customStyle="1" w:styleId="a9">
+  <w:style w:type="character" w:customStyle="1" w:styleId="a8">
     <w:name w:val="页脚 字符"/>
     <w:basedOn w:val="a0"/>
-    <w:link w:val="a8"/>
+    <w:link w:val="a7"/>
     <w:uiPriority w:val="99"/>
     <w:rsid w:val="00D958A2"/>
     <w:rPr>
@@ -2734,7 +2964,7 @@
       <w:szCs w:val="18"/>
     </w:rPr>
   </w:style>
-  <w:style w:type="character" w:styleId="aa">
+  <w:style w:type="character" w:styleId="a9">
     <w:name w:val="FollowedHyperlink"/>
     <w:basedOn w:val="a0"/>
     <w:uiPriority w:val="99"/>

</xml_diff>